<commit_message>
unit e integration test
</commit_message>
<xml_diff>
--- a/Bozze/Bozze ODD/ODD.docx
+++ b/Bozze/Bozze ODD/ODD.docx
@@ -93,6 +93,15 @@
         </w:rPr>
         <w:t>OCUMENT</w:t>
       </w:r>
+    </w:p>
+    <w:p>
+      <w:pPr>
+        <w:rPr>
+          <w:b/>
+          <w:sz w:val="36"/>
+          <w:szCs w:val="36"/>
+        </w:rPr>
+      </w:pPr>
     </w:p>
     <w:p>
       <w:pPr>
@@ -377,8 +386,18 @@
           <w:sz w:val="28"/>
           <w:szCs w:val="28"/>
         </w:rPr>
-        <w:t xml:space="preserve"> Guidelines</w:t>
-      </w:r>
+        <w:t xml:space="preserve"> </w:t>
+      </w:r>
+      <w:proofErr w:type="spellStart"/>
+      <w:r>
+        <w:rPr>
+          <w:rFonts w:ascii="Garamond" w:hAnsi="Garamond"/>
+          <w:sz w:val="28"/>
+          <w:szCs w:val="28"/>
+        </w:rPr>
+        <w:t>Guidelines</w:t>
+      </w:r>
+      <w:proofErr w:type="spellEnd"/>
     </w:p>
     <w:p>
       <w:pPr>
@@ -1431,8 +1450,19 @@
           <w:sz w:val="28"/>
           <w:szCs w:val="28"/>
         </w:rPr>
-        <w:t xml:space="preserve"> Guidelines</w:t>
-      </w:r>
+        <w:t xml:space="preserve"> </w:t>
+      </w:r>
+      <w:proofErr w:type="spellStart"/>
+      <w:r>
+        <w:rPr>
+          <w:rFonts w:ascii="Garamond" w:hAnsi="Garamond"/>
+          <w:b/>
+          <w:sz w:val="28"/>
+          <w:szCs w:val="28"/>
+        </w:rPr>
+        <w:t>Guidelines</w:t>
+      </w:r>
+      <w:proofErr w:type="spellEnd"/>
     </w:p>
     <w:p>
       <w:pPr>
@@ -3256,7 +3286,21 @@
         <w:rPr>
           <w:rFonts w:ascii="Garamond" w:hAnsi="Garamond"/>
         </w:rPr>
-        <w:t>Accezioni terminanti per Exception (</w:t>
+        <w:t xml:space="preserve">Accezioni terminanti per </w:t>
+      </w:r>
+      <w:proofErr w:type="spellStart"/>
+      <w:r>
+        <w:rPr>
+          <w:rFonts w:ascii="Garamond" w:hAnsi="Garamond"/>
+        </w:rPr>
+        <w:t>Exception</w:t>
+      </w:r>
+      <w:proofErr w:type="spellEnd"/>
+      <w:r>
+        <w:rPr>
+          <w:rFonts w:ascii="Garamond" w:hAnsi="Garamond"/>
+        </w:rPr>
+        <w:t xml:space="preserve"> (</w:t>
       </w:r>
       <w:proofErr w:type="spellStart"/>
       <w:r>
@@ -4336,13 +4380,23 @@
                 <w:szCs w:val="24"/>
               </w:rPr>
             </w:pPr>
-            <w:r>
-              <w:rPr>
-                <w:rFonts w:ascii="Garamond" w:hAnsi="Garamond"/>
-                <w:sz w:val="24"/>
-                <w:szCs w:val="24"/>
-              </w:rPr>
-              <w:t xml:space="preserve">Requirements Analysis </w:t>
+            <w:proofErr w:type="spellStart"/>
+            <w:r>
+              <w:rPr>
+                <w:rFonts w:ascii="Garamond" w:hAnsi="Garamond"/>
+                <w:sz w:val="24"/>
+                <w:szCs w:val="24"/>
+              </w:rPr>
+              <w:t>Requirements</w:t>
+            </w:r>
+            <w:proofErr w:type="spellEnd"/>
+            <w:r>
+              <w:rPr>
+                <w:rFonts w:ascii="Garamond" w:hAnsi="Garamond"/>
+                <w:sz w:val="24"/>
+                <w:szCs w:val="24"/>
+              </w:rPr>
+              <w:t xml:space="preserve"> Analysis </w:t>
             </w:r>
             <w:proofErr w:type="spellStart"/>
             <w:r>
@@ -4983,6 +5037,30 @@
       <w:pPr>
         <w:pStyle w:val="Paragrafoelenco"/>
         <w:numPr>
+          <w:ilvl w:val="2"/>
+          <w:numId w:val="1"/>
+        </w:numPr>
+        <w:rPr>
+          <w:rFonts w:ascii="Garamond" w:hAnsi="Garamond"/>
+          <w:sz w:val="24"/>
+          <w:szCs w:val="24"/>
+        </w:rPr>
+      </w:pPr>
+      <w:proofErr w:type="spellStart"/>
+      <w:r>
+        <w:rPr>
+          <w:rFonts w:ascii="Garamond" w:hAnsi="Garamond"/>
+          <w:sz w:val="24"/>
+          <w:szCs w:val="24"/>
+        </w:rPr>
+        <w:t>RecensioneManager</w:t>
+      </w:r>
+      <w:proofErr w:type="spellEnd"/>
+    </w:p>
+    <w:p>
+      <w:pPr>
+        <w:pStyle w:val="Paragrafoelenco"/>
+        <w:numPr>
           <w:ilvl w:val="1"/>
           <w:numId w:val="1"/>
         </w:numPr>
@@ -5979,6 +6057,7 @@
           <w:sz w:val="24"/>
           <w:szCs w:val="24"/>
         </w:rPr>
+        <w:lastRenderedPageBreak/>
         <w:t>RiparazioneControl</w:t>
       </w:r>
       <w:proofErr w:type="spellEnd"/>
@@ -6003,7 +6082,6 @@
           <w:sz w:val="24"/>
           <w:szCs w:val="24"/>
         </w:rPr>
-        <w:lastRenderedPageBreak/>
         <w:t>InserisciRecensioneControl</w:t>
       </w:r>
       <w:proofErr w:type="spellEnd"/>
@@ -6297,6 +6375,24 @@
         </w:rPr>
       </w:pPr>
     </w:p>
+    <w:p>
+      <w:pPr>
+        <w:rPr>
+          <w:rFonts w:ascii="Garamond" w:hAnsi="Garamond"/>
+          <w:sz w:val="28"/>
+        </w:rPr>
+      </w:pPr>
+      <w:bookmarkStart w:id="0" w:name="_GoBack"/>
+      <w:bookmarkEnd w:id="0"/>
+    </w:p>
+    <w:p>
+      <w:pPr>
+        <w:rPr>
+          <w:rFonts w:ascii="Garamond" w:hAnsi="Garamond"/>
+          <w:sz w:val="28"/>
+        </w:rPr>
+      </w:pPr>
+    </w:p>
     <w:tbl>
       <w:tblPr>
         <w:tblStyle w:val="Grigliatabella"/>
@@ -6332,6 +6428,7 @@
                 <w:sz w:val="24"/>
                 <w:szCs w:val="24"/>
               </w:rPr>
+              <w:lastRenderedPageBreak/>
               <w:t>User</w:t>
             </w:r>
             <w:r>
@@ -6548,7 +6645,6 @@
                 <w:sz w:val="24"/>
                 <w:szCs w:val="24"/>
               </w:rPr>
-              <w:lastRenderedPageBreak/>
               <w:t>L’ utente passato come parametro verrà salvato nel database</w:t>
             </w:r>
           </w:p>
@@ -6573,7 +6669,6 @@
                 <w:sz w:val="24"/>
                 <w:szCs w:val="24"/>
               </w:rPr>
-              <w:lastRenderedPageBreak/>
               <w:t xml:space="preserve">Public Utente </w:t>
             </w:r>
             <w:proofErr w:type="spellStart"/>
@@ -7798,7 +7893,16 @@
                 <w:sz w:val="24"/>
                 <w:szCs w:val="24"/>
               </w:rPr>
-              <w:t>Il sottosistema permette di aggiornare il ruolo di un utente registrato al sito. Il cliente rappresenta l’entità da modificare, il ruolo indica il nuovo ruolo che dovrà ricoprire</w:t>
+              <w:t xml:space="preserve">Il sottosistema permette di aggiornare il ruolo di un utente registrato al sito. Il cliente rappresenta l’entità da modificare, il </w:t>
+            </w:r>
+            <w:r>
+              <w:rPr>
+                <w:rFonts w:ascii="Garamond" w:hAnsi="Garamond"/>
+                <w:sz w:val="24"/>
+                <w:szCs w:val="24"/>
+              </w:rPr>
+              <w:lastRenderedPageBreak/>
+              <w:t>ruolo indica il nuovo ruolo che dovrà ricoprire</w:t>
             </w:r>
           </w:p>
         </w:tc>
@@ -9367,7 +9471,16 @@
                 <w:sz w:val="24"/>
                 <w:szCs w:val="24"/>
               </w:rPr>
-              <w:t xml:space="preserve">Il sottosistema permette di aggiornare il prezzo di un prodotto. Il codice identifica il prodotto, il </w:t>
+              <w:t xml:space="preserve">Il sottosistema permette di aggiornare il prezzo di un prodotto. Il codice identifica il </w:t>
+            </w:r>
+            <w:r>
+              <w:rPr>
+                <w:rFonts w:ascii="Garamond" w:hAnsi="Garamond"/>
+                <w:sz w:val="24"/>
+                <w:szCs w:val="24"/>
+              </w:rPr>
+              <w:lastRenderedPageBreak/>
+              <w:t xml:space="preserve">prodotto, il </w:t>
             </w:r>
             <w:proofErr w:type="spellStart"/>
             <w:r>
@@ -9434,7 +9547,6 @@
                 <w:sz w:val="24"/>
                 <w:szCs w:val="24"/>
               </w:rPr>
-              <w:lastRenderedPageBreak/>
               <w:t>Riparazione</w:t>
             </w:r>
             <w:r>
@@ -10604,6 +10716,7 @@
                 <w:sz w:val="24"/>
                 <w:szCs w:val="24"/>
               </w:rPr>
+              <w:lastRenderedPageBreak/>
               <w:t xml:space="preserve">Il </w:t>
             </w:r>
             <w:r>
@@ -10644,6 +10757,7 @@
                 <w:sz w:val="24"/>
                 <w:szCs w:val="24"/>
               </w:rPr>
+              <w:lastRenderedPageBreak/>
               <w:t xml:space="preserve">public </w:t>
             </w:r>
             <w:proofErr w:type="spellStart"/>
@@ -10809,7 +10923,6 @@
                 <w:sz w:val="24"/>
                 <w:szCs w:val="24"/>
               </w:rPr>
-              <w:lastRenderedPageBreak/>
               <w:t xml:space="preserve">public </w:t>
             </w:r>
             <w:r>
@@ -11585,6 +11698,7 @@
                 <w:rFonts w:ascii="Garamond" w:hAnsi="Garamond"/>
               </w:rPr>
             </w:pPr>
+            <w:proofErr w:type="spellStart"/>
             <w:r>
               <w:rPr>
                 <w:rFonts w:ascii="Garamond" w:hAnsi="Garamond"/>
@@ -11592,6 +11706,7 @@
               </w:rPr>
               <w:t>context</w:t>
             </w:r>
+            <w:proofErr w:type="spellEnd"/>
             <w:r>
               <w:rPr>
                 <w:rFonts w:ascii="Garamond" w:hAnsi="Garamond"/>
@@ -11599,6 +11714,7 @@
               <w:t xml:space="preserve"> </w:t>
             </w:r>
             <w:proofErr w:type="spellStart"/>
+            <w:proofErr w:type="gramStart"/>
             <w:r>
               <w:rPr>
                 <w:rFonts w:ascii="Garamond" w:hAnsi="Garamond"/>
@@ -11618,6 +11734,7 @@
               </w:rPr>
               <w:t>::</w:t>
             </w:r>
+            <w:proofErr w:type="gramEnd"/>
             <w:r>
               <w:rPr>
                 <w:rFonts w:ascii="Garamond" w:hAnsi="Garamond"/>
@@ -11631,7 +11748,6 @@
               <w:t xml:space="preserve">ublic </w:t>
             </w:r>
             <w:proofErr w:type="spellStart"/>
-            <w:proofErr w:type="gramStart"/>
             <w:r>
               <w:rPr>
                 <w:rFonts w:ascii="Garamond" w:hAnsi="Garamond"/>
@@ -11643,14 +11759,7 @@
               <w:rPr>
                 <w:rFonts w:ascii="Garamond" w:hAnsi="Garamond"/>
               </w:rPr>
-              <w:t>(</w:t>
-            </w:r>
-            <w:proofErr w:type="gramEnd"/>
-            <w:r>
-              <w:rPr>
-                <w:rFonts w:ascii="Garamond" w:hAnsi="Garamond"/>
-              </w:rPr>
-              <w:t xml:space="preserve">Utente </w:t>
+              <w:t xml:space="preserve">(Utente </w:t>
             </w:r>
             <w:proofErr w:type="spellStart"/>
             <w:r>
@@ -12041,6 +12150,7 @@
                 <w:rFonts w:ascii="Garamond" w:hAnsi="Garamond"/>
               </w:rPr>
             </w:pPr>
+            <w:proofErr w:type="spellStart"/>
             <w:r>
               <w:rPr>
                 <w:rFonts w:ascii="Garamond" w:hAnsi="Garamond"/>
@@ -12048,6 +12158,7 @@
               </w:rPr>
               <w:t>context</w:t>
             </w:r>
+            <w:proofErr w:type="spellEnd"/>
             <w:r>
               <w:rPr>
                 <w:rFonts w:ascii="Garamond" w:hAnsi="Garamond"/>
@@ -12055,6 +12166,7 @@
               <w:t xml:space="preserve"> </w:t>
             </w:r>
             <w:proofErr w:type="spellStart"/>
+            <w:proofErr w:type="gramStart"/>
             <w:r>
               <w:rPr>
                 <w:rFonts w:ascii="Garamond" w:hAnsi="Garamond"/>
@@ -12072,10 +12184,16 @@
               <w:rPr>
                 <w:rFonts w:ascii="Garamond" w:hAnsi="Garamond"/>
               </w:rPr>
-              <w:t xml:space="preserve">::public </w:t>
-            </w:r>
-            <w:proofErr w:type="spellStart"/>
-            <w:proofErr w:type="gramStart"/>
+              <w:t>::</w:t>
+            </w:r>
+            <w:proofErr w:type="gramEnd"/>
+            <w:r>
+              <w:rPr>
+                <w:rFonts w:ascii="Garamond" w:hAnsi="Garamond"/>
+              </w:rPr>
+              <w:t xml:space="preserve">public </w:t>
+            </w:r>
+            <w:proofErr w:type="spellStart"/>
             <w:r>
               <w:rPr>
                 <w:rFonts w:ascii="Garamond" w:hAnsi="Garamond"/>
@@ -12087,14 +12205,7 @@
               <w:rPr>
                 <w:rFonts w:ascii="Garamond" w:hAnsi="Garamond"/>
               </w:rPr>
-              <w:t>(</w:t>
-            </w:r>
-            <w:proofErr w:type="gramEnd"/>
-            <w:r>
-              <w:rPr>
-                <w:rFonts w:ascii="Garamond" w:hAnsi="Garamond"/>
-              </w:rPr>
-              <w:t xml:space="preserve">Utente </w:t>
+              <w:t xml:space="preserve">(Utente </w:t>
             </w:r>
             <w:proofErr w:type="spellStart"/>
             <w:r>
@@ -12485,14 +12596,24 @@
                 <w:rFonts w:ascii="Garamond" w:hAnsi="Garamond"/>
               </w:rPr>
             </w:pPr>
+            <w:proofErr w:type="spellStart"/>
             <w:r>
               <w:rPr>
                 <w:rFonts w:ascii="Garamond" w:hAnsi="Garamond"/>
                 <w:b/>
               </w:rPr>
-              <w:t xml:space="preserve">context </w:t>
-            </w:r>
-            <w:proofErr w:type="spellStart"/>
+              <w:t>context</w:t>
+            </w:r>
+            <w:proofErr w:type="spellEnd"/>
+            <w:r>
+              <w:rPr>
+                <w:rFonts w:ascii="Garamond" w:hAnsi="Garamond"/>
+                <w:b/>
+              </w:rPr>
+              <w:t xml:space="preserve"> </w:t>
+            </w:r>
+            <w:proofErr w:type="spellStart"/>
+            <w:proofErr w:type="gramStart"/>
             <w:r>
               <w:rPr>
                 <w:rFonts w:ascii="Garamond" w:hAnsi="Garamond"/>
@@ -12510,10 +12631,16 @@
               <w:rPr>
                 <w:rFonts w:ascii="Garamond" w:hAnsi="Garamond"/>
               </w:rPr>
-              <w:t xml:space="preserve">::public </w:t>
-            </w:r>
-            <w:proofErr w:type="spellStart"/>
-            <w:proofErr w:type="gramStart"/>
+              <w:t>::</w:t>
+            </w:r>
+            <w:proofErr w:type="gramEnd"/>
+            <w:r>
+              <w:rPr>
+                <w:rFonts w:ascii="Garamond" w:hAnsi="Garamond"/>
+              </w:rPr>
+              <w:t xml:space="preserve">public </w:t>
+            </w:r>
+            <w:proofErr w:type="spellStart"/>
             <w:r>
               <w:rPr>
                 <w:rFonts w:ascii="Garamond" w:hAnsi="Garamond"/>
@@ -12527,7 +12654,6 @@
               </w:rPr>
               <w:t>(</w:t>
             </w:r>
-            <w:proofErr w:type="gramEnd"/>
             <w:r>
               <w:rPr>
                 <w:rFonts w:ascii="Garamond" w:hAnsi="Garamond"/>
@@ -12632,14 +12758,24 @@
                 <w:rFonts w:ascii="Garamond" w:hAnsi="Garamond"/>
               </w:rPr>
             </w:pPr>
+            <w:proofErr w:type="spellStart"/>
             <w:r>
               <w:rPr>
                 <w:rFonts w:ascii="Garamond" w:hAnsi="Garamond"/>
                 <w:b/>
               </w:rPr>
-              <w:t xml:space="preserve">context </w:t>
-            </w:r>
-            <w:proofErr w:type="spellStart"/>
+              <w:t>context</w:t>
+            </w:r>
+            <w:proofErr w:type="spellEnd"/>
+            <w:r>
+              <w:rPr>
+                <w:rFonts w:ascii="Garamond" w:hAnsi="Garamond"/>
+                <w:b/>
+              </w:rPr>
+              <w:t xml:space="preserve"> </w:t>
+            </w:r>
+            <w:proofErr w:type="spellStart"/>
+            <w:proofErr w:type="gramStart"/>
             <w:r>
               <w:rPr>
                 <w:rFonts w:ascii="Garamond" w:hAnsi="Garamond"/>
@@ -12651,10 +12787,16 @@
               <w:rPr>
                 <w:rFonts w:ascii="Garamond" w:hAnsi="Garamond"/>
               </w:rPr>
-              <w:t xml:space="preserve">::public </w:t>
-            </w:r>
-            <w:proofErr w:type="spellStart"/>
-            <w:proofErr w:type="gramStart"/>
+              <w:t>::</w:t>
+            </w:r>
+            <w:proofErr w:type="gramEnd"/>
+            <w:r>
+              <w:rPr>
+                <w:rFonts w:ascii="Garamond" w:hAnsi="Garamond"/>
+              </w:rPr>
+              <w:t xml:space="preserve">public </w:t>
+            </w:r>
+            <w:proofErr w:type="spellStart"/>
             <w:r>
               <w:rPr>
                 <w:rFonts w:ascii="Garamond" w:hAnsi="Garamond"/>
@@ -12669,7 +12811,6 @@
               <w:t>(</w:t>
             </w:r>
             <w:proofErr w:type="spellStart"/>
-            <w:proofErr w:type="gramEnd"/>
             <w:r>
               <w:rPr>
                 <w:rFonts w:ascii="Garamond" w:hAnsi="Garamond"/>
@@ -12780,6 +12921,7 @@
                 <w:b/>
                 <w:sz w:val="28"/>
               </w:rPr>
+              <w:lastRenderedPageBreak/>
               <w:t>Post-condizione</w:t>
             </w:r>
           </w:p>
@@ -12794,14 +12936,24 @@
                 <w:rFonts w:ascii="Garamond" w:hAnsi="Garamond"/>
               </w:rPr>
             </w:pPr>
+            <w:proofErr w:type="spellStart"/>
             <w:r>
               <w:rPr>
                 <w:rFonts w:ascii="Garamond" w:hAnsi="Garamond"/>
                 <w:b/>
               </w:rPr>
-              <w:t xml:space="preserve">context </w:t>
-            </w:r>
-            <w:proofErr w:type="spellStart"/>
+              <w:t>context</w:t>
+            </w:r>
+            <w:proofErr w:type="spellEnd"/>
+            <w:r>
+              <w:rPr>
+                <w:rFonts w:ascii="Garamond" w:hAnsi="Garamond"/>
+                <w:b/>
+              </w:rPr>
+              <w:t xml:space="preserve"> </w:t>
+            </w:r>
+            <w:proofErr w:type="spellStart"/>
+            <w:proofErr w:type="gramStart"/>
             <w:r>
               <w:rPr>
                 <w:rFonts w:ascii="Garamond" w:hAnsi="Garamond"/>
@@ -12813,10 +12965,16 @@
               <w:rPr>
                 <w:rFonts w:ascii="Garamond" w:hAnsi="Garamond"/>
               </w:rPr>
-              <w:t xml:space="preserve">::public </w:t>
-            </w:r>
-            <w:proofErr w:type="spellStart"/>
-            <w:proofErr w:type="gramStart"/>
+              <w:t>::</w:t>
+            </w:r>
+            <w:proofErr w:type="gramEnd"/>
+            <w:r>
+              <w:rPr>
+                <w:rFonts w:ascii="Garamond" w:hAnsi="Garamond"/>
+              </w:rPr>
+              <w:t xml:space="preserve">public </w:t>
+            </w:r>
+            <w:proofErr w:type="spellStart"/>
             <w:r>
               <w:rPr>
                 <w:rFonts w:ascii="Garamond" w:hAnsi="Garamond"/>
@@ -12828,14 +12986,7 @@
               <w:rPr>
                 <w:rFonts w:ascii="Garamond" w:hAnsi="Garamond"/>
               </w:rPr>
-              <w:t>(</w:t>
-            </w:r>
-            <w:proofErr w:type="gramEnd"/>
-            <w:r>
-              <w:rPr>
-                <w:rFonts w:ascii="Garamond" w:hAnsi="Garamond"/>
-              </w:rPr>
-              <w:t xml:space="preserve">Utente </w:t>
+              <w:t xml:space="preserve">(Utente </w:t>
             </w:r>
             <w:proofErr w:type="spellStart"/>
             <w:r>
@@ -12901,14 +13052,24 @@
                 <w:rFonts w:ascii="Garamond" w:hAnsi="Garamond"/>
               </w:rPr>
             </w:pPr>
+            <w:proofErr w:type="spellStart"/>
             <w:r>
               <w:rPr>
                 <w:rFonts w:ascii="Garamond" w:hAnsi="Garamond"/>
                 <w:b/>
               </w:rPr>
-              <w:t xml:space="preserve">context </w:t>
-            </w:r>
-            <w:proofErr w:type="spellStart"/>
+              <w:t>context</w:t>
+            </w:r>
+            <w:proofErr w:type="spellEnd"/>
+            <w:r>
+              <w:rPr>
+                <w:rFonts w:ascii="Garamond" w:hAnsi="Garamond"/>
+                <w:b/>
+              </w:rPr>
+              <w:t xml:space="preserve"> </w:t>
+            </w:r>
+            <w:proofErr w:type="spellStart"/>
+            <w:proofErr w:type="gramStart"/>
             <w:r>
               <w:rPr>
                 <w:rFonts w:ascii="Garamond" w:hAnsi="Garamond"/>
@@ -12920,10 +13081,16 @@
               <w:rPr>
                 <w:rFonts w:ascii="Garamond" w:hAnsi="Garamond"/>
               </w:rPr>
-              <w:t xml:space="preserve">::public </w:t>
-            </w:r>
-            <w:proofErr w:type="spellStart"/>
-            <w:proofErr w:type="gramStart"/>
+              <w:t>::</w:t>
+            </w:r>
+            <w:proofErr w:type="gramEnd"/>
+            <w:r>
+              <w:rPr>
+                <w:rFonts w:ascii="Garamond" w:hAnsi="Garamond"/>
+              </w:rPr>
+              <w:t xml:space="preserve">public </w:t>
+            </w:r>
+            <w:proofErr w:type="spellStart"/>
             <w:r>
               <w:rPr>
                 <w:rFonts w:ascii="Garamond" w:hAnsi="Garamond"/>
@@ -12935,14 +13102,7 @@
               <w:rPr>
                 <w:rFonts w:ascii="Garamond" w:hAnsi="Garamond"/>
               </w:rPr>
-              <w:t>(</w:t>
-            </w:r>
-            <w:proofErr w:type="gramEnd"/>
-            <w:r>
-              <w:rPr>
-                <w:rFonts w:ascii="Garamond" w:hAnsi="Garamond"/>
-              </w:rPr>
-              <w:t xml:space="preserve">Utente </w:t>
+              <w:t xml:space="preserve">(Utente </w:t>
             </w:r>
             <w:proofErr w:type="spellStart"/>
             <w:r>
@@ -13014,14 +13174,24 @@
                 <w:rFonts w:ascii="Garamond" w:hAnsi="Garamond"/>
               </w:rPr>
             </w:pPr>
+            <w:proofErr w:type="spellStart"/>
             <w:r>
               <w:rPr>
                 <w:rFonts w:ascii="Garamond" w:hAnsi="Garamond"/>
                 <w:b/>
               </w:rPr>
-              <w:t xml:space="preserve">context </w:t>
-            </w:r>
-            <w:proofErr w:type="spellStart"/>
+              <w:t>context</w:t>
+            </w:r>
+            <w:proofErr w:type="spellEnd"/>
+            <w:r>
+              <w:rPr>
+                <w:rFonts w:ascii="Garamond" w:hAnsi="Garamond"/>
+                <w:b/>
+              </w:rPr>
+              <w:t xml:space="preserve"> </w:t>
+            </w:r>
+            <w:proofErr w:type="spellStart"/>
+            <w:proofErr w:type="gramStart"/>
             <w:r>
               <w:rPr>
                 <w:rFonts w:ascii="Garamond" w:hAnsi="Garamond"/>
@@ -13033,10 +13203,16 @@
               <w:rPr>
                 <w:rFonts w:ascii="Garamond" w:hAnsi="Garamond"/>
               </w:rPr>
-              <w:t xml:space="preserve">::public </w:t>
-            </w:r>
-            <w:proofErr w:type="spellStart"/>
-            <w:proofErr w:type="gramStart"/>
+              <w:t>::</w:t>
+            </w:r>
+            <w:proofErr w:type="gramEnd"/>
+            <w:r>
+              <w:rPr>
+                <w:rFonts w:ascii="Garamond" w:hAnsi="Garamond"/>
+              </w:rPr>
+              <w:t xml:space="preserve">public </w:t>
+            </w:r>
+            <w:proofErr w:type="spellStart"/>
             <w:r>
               <w:rPr>
                 <w:rFonts w:ascii="Garamond" w:hAnsi="Garamond"/>
@@ -13050,7 +13226,6 @@
               </w:rPr>
               <w:t>(</w:t>
             </w:r>
-            <w:proofErr w:type="gramEnd"/>
             <w:r>
               <w:rPr>
                 <w:rFonts w:ascii="Garamond" w:hAnsi="Garamond"/>
@@ -13089,7 +13264,6 @@
                 <w:rFonts w:ascii="Garamond" w:hAnsi="Garamond"/>
                 <w:b/>
               </w:rPr>
-              <w:lastRenderedPageBreak/>
               <w:t>post</w:t>
             </w:r>
             <w:r>
@@ -13134,14 +13308,24 @@
                 <w:rFonts w:ascii="Garamond" w:hAnsi="Garamond"/>
               </w:rPr>
             </w:pPr>
+            <w:proofErr w:type="spellStart"/>
             <w:r>
               <w:rPr>
                 <w:rFonts w:ascii="Garamond" w:hAnsi="Garamond"/>
                 <w:b/>
               </w:rPr>
-              <w:t xml:space="preserve">context </w:t>
-            </w:r>
-            <w:proofErr w:type="spellStart"/>
+              <w:t>context</w:t>
+            </w:r>
+            <w:proofErr w:type="spellEnd"/>
+            <w:r>
+              <w:rPr>
+                <w:rFonts w:ascii="Garamond" w:hAnsi="Garamond"/>
+                <w:b/>
+              </w:rPr>
+              <w:t xml:space="preserve"> </w:t>
+            </w:r>
+            <w:proofErr w:type="spellStart"/>
+            <w:proofErr w:type="gramStart"/>
             <w:r>
               <w:rPr>
                 <w:rFonts w:ascii="Garamond" w:hAnsi="Garamond"/>
@@ -13153,10 +13337,16 @@
               <w:rPr>
                 <w:rFonts w:ascii="Garamond" w:hAnsi="Garamond"/>
               </w:rPr>
-              <w:t xml:space="preserve">::public </w:t>
-            </w:r>
-            <w:proofErr w:type="spellStart"/>
-            <w:proofErr w:type="gramStart"/>
+              <w:t>::</w:t>
+            </w:r>
+            <w:proofErr w:type="gramEnd"/>
+            <w:r>
+              <w:rPr>
+                <w:rFonts w:ascii="Garamond" w:hAnsi="Garamond"/>
+              </w:rPr>
+              <w:t xml:space="preserve">public </w:t>
+            </w:r>
+            <w:proofErr w:type="spellStart"/>
             <w:r>
               <w:rPr>
                 <w:rFonts w:ascii="Garamond" w:hAnsi="Garamond"/>
@@ -13171,7 +13361,6 @@
               <w:t>(</w:t>
             </w:r>
             <w:proofErr w:type="spellStart"/>
-            <w:proofErr w:type="gramEnd"/>
             <w:r>
               <w:rPr>
                 <w:rFonts w:ascii="Garamond" w:hAnsi="Garamond"/>
@@ -13257,7 +13446,6 @@
                 <w:b/>
                 <w:sz w:val="28"/>
               </w:rPr>
-              <w:lastRenderedPageBreak/>
               <w:t>Invarianti</w:t>
             </w:r>
           </w:p>
@@ -13422,6 +13610,7 @@
                 <w:rFonts w:ascii="Garamond" w:hAnsi="Garamond"/>
               </w:rPr>
             </w:pPr>
+            <w:proofErr w:type="spellStart"/>
             <w:r>
               <w:rPr>
                 <w:rFonts w:ascii="Garamond" w:hAnsi="Garamond"/>
@@ -13429,6 +13618,7 @@
               </w:rPr>
               <w:t>context</w:t>
             </w:r>
+            <w:proofErr w:type="spellEnd"/>
             <w:r>
               <w:rPr>
                 <w:rFonts w:ascii="Garamond" w:hAnsi="Garamond"/>
@@ -13436,6 +13626,7 @@
               <w:t xml:space="preserve"> </w:t>
             </w:r>
             <w:proofErr w:type="spellStart"/>
+            <w:proofErr w:type="gramStart"/>
             <w:r>
               <w:rPr>
                 <w:rFonts w:ascii="Garamond" w:hAnsi="Garamond"/>
@@ -13447,10 +13638,16 @@
               <w:rPr>
                 <w:rFonts w:ascii="Garamond" w:hAnsi="Garamond"/>
               </w:rPr>
-              <w:t xml:space="preserve">::public </w:t>
-            </w:r>
-            <w:proofErr w:type="spellStart"/>
-            <w:proofErr w:type="gramStart"/>
+              <w:t>::</w:t>
+            </w:r>
+            <w:proofErr w:type="gramEnd"/>
+            <w:r>
+              <w:rPr>
+                <w:rFonts w:ascii="Garamond" w:hAnsi="Garamond"/>
+              </w:rPr>
+              <w:t xml:space="preserve">public </w:t>
+            </w:r>
+            <w:proofErr w:type="spellStart"/>
             <w:r>
               <w:rPr>
                 <w:rFonts w:ascii="Garamond" w:hAnsi="Garamond"/>
@@ -13462,14 +13659,7 @@
               <w:rPr>
                 <w:rFonts w:ascii="Garamond" w:hAnsi="Garamond"/>
               </w:rPr>
-              <w:t>(</w:t>
-            </w:r>
-            <w:proofErr w:type="gramEnd"/>
-            <w:r>
-              <w:rPr>
-                <w:rFonts w:ascii="Garamond" w:hAnsi="Garamond"/>
-              </w:rPr>
-              <w:t xml:space="preserve">Prodotto </w:t>
+              <w:t xml:space="preserve">(Prodotto </w:t>
             </w:r>
             <w:proofErr w:type="spellStart"/>
             <w:r>
@@ -13678,6 +13868,7 @@
                 <w:rFonts w:ascii="Garamond" w:hAnsi="Garamond"/>
               </w:rPr>
             </w:pPr>
+            <w:proofErr w:type="spellStart"/>
             <w:r>
               <w:rPr>
                 <w:rFonts w:ascii="Garamond" w:hAnsi="Garamond"/>
@@ -13685,6 +13876,7 @@
               </w:rPr>
               <w:t>context</w:t>
             </w:r>
+            <w:proofErr w:type="spellEnd"/>
             <w:r>
               <w:rPr>
                 <w:rFonts w:ascii="Garamond" w:hAnsi="Garamond"/>
@@ -13692,6 +13884,7 @@
               <w:t xml:space="preserve"> </w:t>
             </w:r>
             <w:proofErr w:type="spellStart"/>
+            <w:proofErr w:type="gramStart"/>
             <w:r>
               <w:rPr>
                 <w:rFonts w:ascii="Garamond" w:hAnsi="Garamond"/>
@@ -13703,10 +13896,16 @@
               <w:rPr>
                 <w:rFonts w:ascii="Garamond" w:hAnsi="Garamond"/>
               </w:rPr>
-              <w:t xml:space="preserve">::public </w:t>
-            </w:r>
-            <w:proofErr w:type="spellStart"/>
-            <w:proofErr w:type="gramStart"/>
+              <w:t>::</w:t>
+            </w:r>
+            <w:proofErr w:type="gramEnd"/>
+            <w:r>
+              <w:rPr>
+                <w:rFonts w:ascii="Garamond" w:hAnsi="Garamond"/>
+              </w:rPr>
+              <w:t xml:space="preserve">public </w:t>
+            </w:r>
+            <w:proofErr w:type="spellStart"/>
             <w:r>
               <w:rPr>
                 <w:rFonts w:ascii="Garamond" w:hAnsi="Garamond"/>
@@ -13718,14 +13917,7 @@
               <w:rPr>
                 <w:rFonts w:ascii="Garamond" w:hAnsi="Garamond"/>
               </w:rPr>
-              <w:t>(</w:t>
-            </w:r>
-            <w:proofErr w:type="gramEnd"/>
-            <w:r>
-              <w:rPr>
-                <w:rFonts w:ascii="Garamond" w:hAnsi="Garamond"/>
-              </w:rPr>
-              <w:t xml:space="preserve">Prodotto </w:t>
+              <w:t xml:space="preserve">(Prodotto </w:t>
             </w:r>
             <w:proofErr w:type="spellStart"/>
             <w:r>
@@ -13934,14 +14126,24 @@
                 <w:rFonts w:ascii="Garamond" w:hAnsi="Garamond"/>
               </w:rPr>
             </w:pPr>
+            <w:proofErr w:type="spellStart"/>
             <w:r>
               <w:rPr>
                 <w:rFonts w:ascii="Garamond" w:hAnsi="Garamond"/>
                 <w:b/>
               </w:rPr>
-              <w:t xml:space="preserve">context </w:t>
-            </w:r>
-            <w:proofErr w:type="spellStart"/>
+              <w:t>context</w:t>
+            </w:r>
+            <w:proofErr w:type="spellEnd"/>
+            <w:r>
+              <w:rPr>
+                <w:rFonts w:ascii="Garamond" w:hAnsi="Garamond"/>
+                <w:b/>
+              </w:rPr>
+              <w:t xml:space="preserve"> </w:t>
+            </w:r>
+            <w:proofErr w:type="spellStart"/>
+            <w:proofErr w:type="gramStart"/>
             <w:r>
               <w:rPr>
                 <w:rFonts w:ascii="Garamond" w:hAnsi="Garamond"/>
@@ -13953,10 +14155,16 @@
               <w:rPr>
                 <w:rFonts w:ascii="Garamond" w:hAnsi="Garamond"/>
               </w:rPr>
-              <w:t xml:space="preserve">::public </w:t>
-            </w:r>
-            <w:proofErr w:type="spellStart"/>
-            <w:proofErr w:type="gramStart"/>
+              <w:t>::</w:t>
+            </w:r>
+            <w:proofErr w:type="gramEnd"/>
+            <w:r>
+              <w:rPr>
+                <w:rFonts w:ascii="Garamond" w:hAnsi="Garamond"/>
+              </w:rPr>
+              <w:t xml:space="preserve">public </w:t>
+            </w:r>
+            <w:proofErr w:type="spellStart"/>
             <w:r>
               <w:rPr>
                 <w:rFonts w:ascii="Garamond" w:hAnsi="Garamond"/>
@@ -13968,14 +14176,7 @@
               <w:rPr>
                 <w:rFonts w:ascii="Garamond" w:hAnsi="Garamond"/>
               </w:rPr>
-              <w:t>(</w:t>
-            </w:r>
-            <w:proofErr w:type="gramEnd"/>
-            <w:r>
-              <w:rPr>
-                <w:rFonts w:ascii="Garamond" w:hAnsi="Garamond"/>
-              </w:rPr>
-              <w:t xml:space="preserve">Prodotto </w:t>
+              <w:t xml:space="preserve">(Prodotto </w:t>
             </w:r>
             <w:proofErr w:type="spellStart"/>
             <w:r>
@@ -14047,12 +14248,21 @@
                 <w:rFonts w:ascii="Garamond" w:hAnsi="Garamond"/>
               </w:rPr>
             </w:pPr>
+            <w:proofErr w:type="spellStart"/>
             <w:r>
               <w:rPr>
                 <w:rFonts w:ascii="Garamond" w:hAnsi="Garamond"/>
                 <w:b/>
               </w:rPr>
-              <w:t xml:space="preserve">context </w:t>
+              <w:t>context</w:t>
+            </w:r>
+            <w:proofErr w:type="spellEnd"/>
+            <w:r>
+              <w:rPr>
+                <w:rFonts w:ascii="Garamond" w:hAnsi="Garamond"/>
+                <w:b/>
+              </w:rPr>
+              <w:t xml:space="preserve"> </w:t>
             </w:r>
             <w:proofErr w:type="spellStart"/>
             <w:r>
@@ -14173,14 +14383,24 @@
                 <w:rFonts w:ascii="Garamond" w:hAnsi="Garamond"/>
               </w:rPr>
             </w:pPr>
+            <w:proofErr w:type="spellStart"/>
             <w:r>
               <w:rPr>
                 <w:rFonts w:ascii="Garamond" w:hAnsi="Garamond"/>
                 <w:b/>
               </w:rPr>
-              <w:t xml:space="preserve">context </w:t>
-            </w:r>
-            <w:proofErr w:type="spellStart"/>
+              <w:t>context</w:t>
+            </w:r>
+            <w:proofErr w:type="spellEnd"/>
+            <w:r>
+              <w:rPr>
+                <w:rFonts w:ascii="Garamond" w:hAnsi="Garamond"/>
+                <w:b/>
+              </w:rPr>
+              <w:t xml:space="preserve"> </w:t>
+            </w:r>
+            <w:proofErr w:type="spellStart"/>
+            <w:proofErr w:type="gramStart"/>
             <w:r>
               <w:rPr>
                 <w:rFonts w:ascii="Garamond" w:hAnsi="Garamond"/>
@@ -14192,10 +14412,16 @@
               <w:rPr>
                 <w:rFonts w:ascii="Garamond" w:hAnsi="Garamond"/>
               </w:rPr>
-              <w:t xml:space="preserve">::public </w:t>
-            </w:r>
-            <w:proofErr w:type="spellStart"/>
-            <w:proofErr w:type="gramStart"/>
+              <w:t>::</w:t>
+            </w:r>
+            <w:proofErr w:type="gramEnd"/>
+            <w:r>
+              <w:rPr>
+                <w:rFonts w:ascii="Garamond" w:hAnsi="Garamond"/>
+              </w:rPr>
+              <w:t xml:space="preserve">public </w:t>
+            </w:r>
+            <w:proofErr w:type="spellStart"/>
             <w:r>
               <w:rPr>
                 <w:rFonts w:ascii="Garamond" w:hAnsi="Garamond"/>
@@ -14207,14 +14433,7 @@
               <w:rPr>
                 <w:rFonts w:ascii="Garamond" w:hAnsi="Garamond"/>
               </w:rPr>
-              <w:t>(</w:t>
-            </w:r>
-            <w:proofErr w:type="gramEnd"/>
-            <w:r>
-              <w:rPr>
-                <w:rFonts w:ascii="Garamond" w:hAnsi="Garamond"/>
-              </w:rPr>
-              <w:t xml:space="preserve">Utente </w:t>
+              <w:t xml:space="preserve">(Utente </w:t>
             </w:r>
             <w:proofErr w:type="spellStart"/>
             <w:r>
@@ -14280,14 +14499,24 @@
                 <w:rFonts w:ascii="Garamond" w:hAnsi="Garamond"/>
               </w:rPr>
             </w:pPr>
+            <w:proofErr w:type="spellStart"/>
             <w:r>
               <w:rPr>
                 <w:rFonts w:ascii="Garamond" w:hAnsi="Garamond"/>
                 <w:b/>
               </w:rPr>
-              <w:t xml:space="preserve">context </w:t>
-            </w:r>
-            <w:proofErr w:type="spellStart"/>
+              <w:t>context</w:t>
+            </w:r>
+            <w:proofErr w:type="spellEnd"/>
+            <w:r>
+              <w:rPr>
+                <w:rFonts w:ascii="Garamond" w:hAnsi="Garamond"/>
+                <w:b/>
+              </w:rPr>
+              <w:t xml:space="preserve"> </w:t>
+            </w:r>
+            <w:proofErr w:type="spellStart"/>
+            <w:proofErr w:type="gramStart"/>
             <w:r>
               <w:rPr>
                 <w:rFonts w:ascii="Garamond" w:hAnsi="Garamond"/>
@@ -14299,10 +14528,16 @@
               <w:rPr>
                 <w:rFonts w:ascii="Garamond" w:hAnsi="Garamond"/>
               </w:rPr>
-              <w:t xml:space="preserve">::public </w:t>
-            </w:r>
-            <w:proofErr w:type="spellStart"/>
-            <w:proofErr w:type="gramStart"/>
+              <w:t>::</w:t>
+            </w:r>
+            <w:proofErr w:type="gramEnd"/>
+            <w:r>
+              <w:rPr>
+                <w:rFonts w:ascii="Garamond" w:hAnsi="Garamond"/>
+              </w:rPr>
+              <w:t xml:space="preserve">public </w:t>
+            </w:r>
+            <w:proofErr w:type="spellStart"/>
             <w:r>
               <w:rPr>
                 <w:rFonts w:ascii="Garamond" w:hAnsi="Garamond"/>
@@ -14314,14 +14549,7 @@
               <w:rPr>
                 <w:rFonts w:ascii="Garamond" w:hAnsi="Garamond"/>
               </w:rPr>
-              <w:t>(</w:t>
-            </w:r>
-            <w:proofErr w:type="gramEnd"/>
-            <w:r>
-              <w:rPr>
-                <w:rFonts w:ascii="Garamond" w:hAnsi="Garamond"/>
-              </w:rPr>
-              <w:t xml:space="preserve">Utente </w:t>
+              <w:t xml:space="preserve">(Utente </w:t>
             </w:r>
             <w:proofErr w:type="spellStart"/>
             <w:r>
@@ -14393,14 +14621,24 @@
                 <w:rFonts w:ascii="Garamond" w:hAnsi="Garamond"/>
               </w:rPr>
             </w:pPr>
+            <w:proofErr w:type="spellStart"/>
             <w:r>
               <w:rPr>
                 <w:rFonts w:ascii="Garamond" w:hAnsi="Garamond"/>
                 <w:b/>
               </w:rPr>
-              <w:t xml:space="preserve">context </w:t>
-            </w:r>
-            <w:proofErr w:type="spellStart"/>
+              <w:t>context</w:t>
+            </w:r>
+            <w:proofErr w:type="spellEnd"/>
+            <w:r>
+              <w:rPr>
+                <w:rFonts w:ascii="Garamond" w:hAnsi="Garamond"/>
+                <w:b/>
+              </w:rPr>
+              <w:t xml:space="preserve"> </w:t>
+            </w:r>
+            <w:proofErr w:type="spellStart"/>
+            <w:proofErr w:type="gramStart"/>
             <w:r>
               <w:rPr>
                 <w:rFonts w:ascii="Garamond" w:hAnsi="Garamond"/>
@@ -14412,10 +14650,16 @@
               <w:rPr>
                 <w:rFonts w:ascii="Garamond" w:hAnsi="Garamond"/>
               </w:rPr>
-              <w:t xml:space="preserve">::public </w:t>
-            </w:r>
-            <w:proofErr w:type="spellStart"/>
-            <w:proofErr w:type="gramStart"/>
+              <w:t>::</w:t>
+            </w:r>
+            <w:proofErr w:type="gramEnd"/>
+            <w:r>
+              <w:rPr>
+                <w:rFonts w:ascii="Garamond" w:hAnsi="Garamond"/>
+              </w:rPr>
+              <w:t xml:space="preserve">public </w:t>
+            </w:r>
+            <w:proofErr w:type="spellStart"/>
             <w:r>
               <w:rPr>
                 <w:rFonts w:ascii="Garamond" w:hAnsi="Garamond"/>
@@ -14430,7 +14674,6 @@
               <w:t>(</w:t>
             </w:r>
             <w:proofErr w:type="spellStart"/>
-            <w:proofErr w:type="gramEnd"/>
             <w:r>
               <w:rPr>
                 <w:rFonts w:ascii="Garamond" w:hAnsi="Garamond"/>
@@ -14514,14 +14757,24 @@
                 <w:rFonts w:ascii="Garamond" w:hAnsi="Garamond"/>
               </w:rPr>
             </w:pPr>
+            <w:proofErr w:type="spellStart"/>
             <w:r>
               <w:rPr>
                 <w:rFonts w:ascii="Garamond" w:hAnsi="Garamond"/>
                 <w:b/>
               </w:rPr>
-              <w:t xml:space="preserve">context </w:t>
-            </w:r>
-            <w:proofErr w:type="spellStart"/>
+              <w:t>context</w:t>
+            </w:r>
+            <w:proofErr w:type="spellEnd"/>
+            <w:r>
+              <w:rPr>
+                <w:rFonts w:ascii="Garamond" w:hAnsi="Garamond"/>
+                <w:b/>
+              </w:rPr>
+              <w:t xml:space="preserve"> </w:t>
+            </w:r>
+            <w:proofErr w:type="spellStart"/>
+            <w:proofErr w:type="gramStart"/>
             <w:r>
               <w:rPr>
                 <w:rFonts w:ascii="Garamond" w:hAnsi="Garamond"/>
@@ -14533,10 +14786,16 @@
               <w:rPr>
                 <w:rFonts w:ascii="Garamond" w:hAnsi="Garamond"/>
               </w:rPr>
-              <w:t xml:space="preserve">::public </w:t>
-            </w:r>
-            <w:proofErr w:type="spellStart"/>
-            <w:proofErr w:type="gramStart"/>
+              <w:t>::</w:t>
+            </w:r>
+            <w:proofErr w:type="gramEnd"/>
+            <w:r>
+              <w:rPr>
+                <w:rFonts w:ascii="Garamond" w:hAnsi="Garamond"/>
+              </w:rPr>
+              <w:t xml:space="preserve">public </w:t>
+            </w:r>
+            <w:proofErr w:type="spellStart"/>
             <w:r>
               <w:rPr>
                 <w:rFonts w:ascii="Garamond" w:hAnsi="Garamond"/>
@@ -14551,7 +14810,6 @@
               <w:t>(</w:t>
             </w:r>
             <w:proofErr w:type="spellStart"/>
-            <w:proofErr w:type="gramEnd"/>
             <w:r>
               <w:rPr>
                 <w:rFonts w:ascii="Garamond" w:hAnsi="Garamond"/>
@@ -14819,6 +15077,7 @@
                 <w:rFonts w:ascii="Garamond" w:hAnsi="Garamond"/>
               </w:rPr>
             </w:pPr>
+            <w:proofErr w:type="spellStart"/>
             <w:r>
               <w:rPr>
                 <w:rFonts w:ascii="Garamond" w:hAnsi="Garamond"/>
@@ -14826,6 +15085,7 @@
               </w:rPr>
               <w:t>context</w:t>
             </w:r>
+            <w:proofErr w:type="spellEnd"/>
             <w:r>
               <w:rPr>
                 <w:rFonts w:ascii="Garamond" w:hAnsi="Garamond"/>
@@ -14833,6 +15093,7 @@
               <w:t xml:space="preserve"> </w:t>
             </w:r>
             <w:proofErr w:type="spellStart"/>
+            <w:proofErr w:type="gramStart"/>
             <w:r>
               <w:rPr>
                 <w:rFonts w:ascii="Garamond" w:hAnsi="Garamond"/>
@@ -14844,10 +15105,16 @@
               <w:rPr>
                 <w:rFonts w:ascii="Garamond" w:hAnsi="Garamond"/>
               </w:rPr>
-              <w:t xml:space="preserve">::public </w:t>
-            </w:r>
-            <w:proofErr w:type="spellStart"/>
-            <w:proofErr w:type="gramStart"/>
+              <w:t>::</w:t>
+            </w:r>
+            <w:proofErr w:type="gramEnd"/>
+            <w:r>
+              <w:rPr>
+                <w:rFonts w:ascii="Garamond" w:hAnsi="Garamond"/>
+              </w:rPr>
+              <w:t xml:space="preserve">public </w:t>
+            </w:r>
+            <w:proofErr w:type="spellStart"/>
             <w:r>
               <w:rPr>
                 <w:rFonts w:ascii="Garamond" w:hAnsi="Garamond"/>
@@ -14859,14 +15126,7 @@
               <w:rPr>
                 <w:rFonts w:ascii="Garamond" w:hAnsi="Garamond"/>
               </w:rPr>
-              <w:t>(</w:t>
-            </w:r>
-            <w:proofErr w:type="gramEnd"/>
-            <w:r>
-              <w:rPr>
-                <w:rFonts w:ascii="Garamond" w:hAnsi="Garamond"/>
-              </w:rPr>
-              <w:t xml:space="preserve">Date data); </w:t>
+              <w:t xml:space="preserve">(Date data); </w:t>
             </w:r>
           </w:p>
           <w:p>
@@ -14927,6 +15187,7 @@
                 <w:rFonts w:ascii="Garamond" w:hAnsi="Garamond"/>
               </w:rPr>
             </w:pPr>
+            <w:proofErr w:type="spellStart"/>
             <w:r>
               <w:rPr>
                 <w:rFonts w:ascii="Garamond" w:hAnsi="Garamond"/>
@@ -14934,6 +15195,7 @@
               </w:rPr>
               <w:t>context</w:t>
             </w:r>
+            <w:proofErr w:type="spellEnd"/>
             <w:r>
               <w:rPr>
                 <w:rFonts w:ascii="Garamond" w:hAnsi="Garamond"/>
@@ -14941,6 +15203,7 @@
               <w:t xml:space="preserve"> </w:t>
             </w:r>
             <w:proofErr w:type="spellStart"/>
+            <w:proofErr w:type="gramStart"/>
             <w:r>
               <w:rPr>
                 <w:rFonts w:ascii="Garamond" w:hAnsi="Garamond"/>
@@ -14952,10 +15215,16 @@
               <w:rPr>
                 <w:rFonts w:ascii="Garamond" w:hAnsi="Garamond"/>
               </w:rPr>
-              <w:t xml:space="preserve">::public </w:t>
-            </w:r>
-            <w:proofErr w:type="spellStart"/>
-            <w:proofErr w:type="gramStart"/>
+              <w:t>::</w:t>
+            </w:r>
+            <w:proofErr w:type="gramEnd"/>
+            <w:r>
+              <w:rPr>
+                <w:rFonts w:ascii="Garamond" w:hAnsi="Garamond"/>
+              </w:rPr>
+              <w:t xml:space="preserve">public </w:t>
+            </w:r>
+            <w:proofErr w:type="spellStart"/>
             <w:r>
               <w:rPr>
                 <w:rFonts w:ascii="Garamond" w:hAnsi="Garamond"/>
@@ -14967,14 +15236,7 @@
               <w:rPr>
                 <w:rFonts w:ascii="Garamond" w:hAnsi="Garamond"/>
               </w:rPr>
-              <w:t>(</w:t>
-            </w:r>
-            <w:proofErr w:type="gramEnd"/>
-            <w:r>
-              <w:rPr>
-                <w:rFonts w:ascii="Garamond" w:hAnsi="Garamond"/>
-              </w:rPr>
-              <w:t xml:space="preserve">Date data); </w:t>
+              <w:t xml:space="preserve">(Date data); </w:t>
             </w:r>
           </w:p>
           <w:p>
@@ -15035,14 +15297,24 @@
                 <w:rFonts w:ascii="Garamond" w:hAnsi="Garamond"/>
               </w:rPr>
             </w:pPr>
+            <w:proofErr w:type="spellStart"/>
             <w:r>
               <w:rPr>
                 <w:rFonts w:ascii="Garamond" w:hAnsi="Garamond"/>
                 <w:b/>
               </w:rPr>
-              <w:t xml:space="preserve">context </w:t>
-            </w:r>
-            <w:proofErr w:type="spellStart"/>
+              <w:t>context</w:t>
+            </w:r>
+            <w:proofErr w:type="spellEnd"/>
+            <w:r>
+              <w:rPr>
+                <w:rFonts w:ascii="Garamond" w:hAnsi="Garamond"/>
+                <w:b/>
+              </w:rPr>
+              <w:t xml:space="preserve"> </w:t>
+            </w:r>
+            <w:proofErr w:type="spellStart"/>
+            <w:proofErr w:type="gramStart"/>
             <w:r>
               <w:rPr>
                 <w:rFonts w:ascii="Garamond" w:hAnsi="Garamond"/>
@@ -15054,10 +15326,16 @@
               <w:rPr>
                 <w:rFonts w:ascii="Garamond" w:hAnsi="Garamond"/>
               </w:rPr>
-              <w:t xml:space="preserve">::public </w:t>
-            </w:r>
-            <w:proofErr w:type="spellStart"/>
-            <w:proofErr w:type="gramStart"/>
+              <w:t>::</w:t>
+            </w:r>
+            <w:proofErr w:type="gramEnd"/>
+            <w:r>
+              <w:rPr>
+                <w:rFonts w:ascii="Garamond" w:hAnsi="Garamond"/>
+              </w:rPr>
+              <w:t xml:space="preserve">public </w:t>
+            </w:r>
+            <w:proofErr w:type="spellStart"/>
             <w:r>
               <w:rPr>
                 <w:rFonts w:ascii="Garamond" w:hAnsi="Garamond"/>
@@ -15075,14 +15353,7 @@
               <w:rPr>
                 <w:rFonts w:ascii="Garamond" w:hAnsi="Garamond"/>
               </w:rPr>
-              <w:t>(</w:t>
-            </w:r>
-            <w:proofErr w:type="gramEnd"/>
-            <w:r>
-              <w:rPr>
-                <w:rFonts w:ascii="Garamond" w:hAnsi="Garamond"/>
-              </w:rPr>
-              <w:t xml:space="preserve">Prodotto </w:t>
+              <w:t xml:space="preserve">(Prodotto </w:t>
             </w:r>
             <w:proofErr w:type="spellStart"/>
             <w:r>
@@ -15186,6 +15457,7 @@
                 <w:rFonts w:ascii="Garamond" w:hAnsi="Garamond"/>
               </w:rPr>
             </w:pPr>
+            <w:proofErr w:type="spellStart"/>
             <w:r>
               <w:rPr>
                 <w:rFonts w:ascii="Garamond" w:hAnsi="Garamond"/>
@@ -15193,6 +15465,7 @@
               </w:rPr>
               <w:t>context</w:t>
             </w:r>
+            <w:proofErr w:type="spellEnd"/>
             <w:r>
               <w:rPr>
                 <w:rFonts w:ascii="Garamond" w:hAnsi="Garamond"/>
@@ -15200,6 +15473,7 @@
               <w:t xml:space="preserve"> </w:t>
             </w:r>
             <w:proofErr w:type="spellStart"/>
+            <w:proofErr w:type="gramStart"/>
             <w:r>
               <w:rPr>
                 <w:rFonts w:ascii="Garamond" w:hAnsi="Garamond"/>
@@ -15211,10 +15485,16 @@
               <w:rPr>
                 <w:rFonts w:ascii="Garamond" w:hAnsi="Garamond"/>
               </w:rPr>
-              <w:t xml:space="preserve">::public </w:t>
-            </w:r>
-            <w:proofErr w:type="spellStart"/>
-            <w:proofErr w:type="gramStart"/>
+              <w:t>::</w:t>
+            </w:r>
+            <w:proofErr w:type="gramEnd"/>
+            <w:r>
+              <w:rPr>
+                <w:rFonts w:ascii="Garamond" w:hAnsi="Garamond"/>
+              </w:rPr>
+              <w:t xml:space="preserve">public </w:t>
+            </w:r>
+            <w:proofErr w:type="spellStart"/>
             <w:r>
               <w:rPr>
                 <w:rFonts w:ascii="Garamond" w:hAnsi="Garamond"/>
@@ -15226,14 +15506,7 @@
               <w:rPr>
                 <w:rFonts w:ascii="Garamond" w:hAnsi="Garamond"/>
               </w:rPr>
-              <w:t>(</w:t>
-            </w:r>
-            <w:proofErr w:type="gramEnd"/>
-            <w:r>
-              <w:rPr>
-                <w:rFonts w:ascii="Garamond" w:hAnsi="Garamond"/>
-              </w:rPr>
-              <w:t xml:space="preserve">Date data); </w:t>
+              <w:t xml:space="preserve">(Date data); </w:t>
             </w:r>
           </w:p>
           <w:p>
@@ -15292,6 +15565,7 @@
                 <w:rFonts w:ascii="Garamond" w:hAnsi="Garamond"/>
               </w:rPr>
             </w:pPr>
+            <w:proofErr w:type="spellStart"/>
             <w:r>
               <w:rPr>
                 <w:rFonts w:ascii="Garamond" w:hAnsi="Garamond"/>
@@ -15299,6 +15573,7 @@
               </w:rPr>
               <w:t>context</w:t>
             </w:r>
+            <w:proofErr w:type="spellEnd"/>
             <w:r>
               <w:rPr>
                 <w:rFonts w:ascii="Garamond" w:hAnsi="Garamond"/>
@@ -15306,6 +15581,7 @@
               <w:t xml:space="preserve"> </w:t>
             </w:r>
             <w:proofErr w:type="spellStart"/>
+            <w:proofErr w:type="gramStart"/>
             <w:r>
               <w:rPr>
                 <w:rFonts w:ascii="Garamond" w:hAnsi="Garamond"/>
@@ -15317,10 +15593,16 @@
               <w:rPr>
                 <w:rFonts w:ascii="Garamond" w:hAnsi="Garamond"/>
               </w:rPr>
-              <w:t xml:space="preserve">::public </w:t>
-            </w:r>
-            <w:proofErr w:type="spellStart"/>
-            <w:proofErr w:type="gramStart"/>
+              <w:t>::</w:t>
+            </w:r>
+            <w:proofErr w:type="gramEnd"/>
+            <w:r>
+              <w:rPr>
+                <w:rFonts w:ascii="Garamond" w:hAnsi="Garamond"/>
+              </w:rPr>
+              <w:t xml:space="preserve">public </w:t>
+            </w:r>
+            <w:proofErr w:type="spellStart"/>
             <w:r>
               <w:rPr>
                 <w:rFonts w:ascii="Garamond" w:hAnsi="Garamond"/>
@@ -15332,14 +15614,7 @@
               <w:rPr>
                 <w:rFonts w:ascii="Garamond" w:hAnsi="Garamond"/>
               </w:rPr>
-              <w:t>(</w:t>
-            </w:r>
-            <w:proofErr w:type="gramEnd"/>
-            <w:r>
-              <w:rPr>
-                <w:rFonts w:ascii="Garamond" w:hAnsi="Garamond"/>
-              </w:rPr>
-              <w:t xml:space="preserve">Date data); </w:t>
+              <w:t xml:space="preserve">(Date data); </w:t>
             </w:r>
           </w:p>
           <w:p>
@@ -15398,14 +15673,24 @@
                 <w:rFonts w:ascii="Garamond" w:hAnsi="Garamond"/>
               </w:rPr>
             </w:pPr>
+            <w:proofErr w:type="spellStart"/>
             <w:r>
               <w:rPr>
                 <w:rFonts w:ascii="Garamond" w:hAnsi="Garamond"/>
                 <w:b/>
               </w:rPr>
-              <w:t xml:space="preserve">context </w:t>
-            </w:r>
-            <w:proofErr w:type="spellStart"/>
+              <w:t>context</w:t>
+            </w:r>
+            <w:proofErr w:type="spellEnd"/>
+            <w:r>
+              <w:rPr>
+                <w:rFonts w:ascii="Garamond" w:hAnsi="Garamond"/>
+                <w:b/>
+              </w:rPr>
+              <w:t xml:space="preserve"> </w:t>
+            </w:r>
+            <w:proofErr w:type="spellStart"/>
+            <w:proofErr w:type="gramStart"/>
             <w:r>
               <w:rPr>
                 <w:rFonts w:ascii="Garamond" w:hAnsi="Garamond"/>
@@ -15417,10 +15702,16 @@
               <w:rPr>
                 <w:rFonts w:ascii="Garamond" w:hAnsi="Garamond"/>
               </w:rPr>
-              <w:t xml:space="preserve">::public </w:t>
-            </w:r>
-            <w:proofErr w:type="spellStart"/>
-            <w:proofErr w:type="gramStart"/>
+              <w:t>::</w:t>
+            </w:r>
+            <w:proofErr w:type="gramEnd"/>
+            <w:r>
+              <w:rPr>
+                <w:rFonts w:ascii="Garamond" w:hAnsi="Garamond"/>
+              </w:rPr>
+              <w:t xml:space="preserve">public </w:t>
+            </w:r>
+            <w:proofErr w:type="spellStart"/>
             <w:r>
               <w:rPr>
                 <w:rFonts w:ascii="Garamond" w:hAnsi="Garamond"/>
@@ -15432,14 +15723,7 @@
               <w:rPr>
                 <w:rFonts w:ascii="Garamond" w:hAnsi="Garamond"/>
               </w:rPr>
-              <w:t>(</w:t>
-            </w:r>
-            <w:proofErr w:type="gramEnd"/>
-            <w:r>
-              <w:rPr>
-                <w:rFonts w:ascii="Garamond" w:hAnsi="Garamond"/>
-              </w:rPr>
-              <w:t xml:space="preserve">Prodotto </w:t>
+              <w:t xml:space="preserve">(Prodotto </w:t>
             </w:r>
             <w:proofErr w:type="spellStart"/>
             <w:r>
@@ -15725,6 +16009,7 @@
                 <w:rFonts w:ascii="Garamond" w:hAnsi="Garamond"/>
               </w:rPr>
             </w:pPr>
+            <w:proofErr w:type="spellStart"/>
             <w:r>
               <w:rPr>
                 <w:rFonts w:ascii="Garamond" w:hAnsi="Garamond"/>
@@ -15732,6 +16017,7 @@
               </w:rPr>
               <w:t>context</w:t>
             </w:r>
+            <w:proofErr w:type="spellEnd"/>
             <w:r>
               <w:rPr>
                 <w:rFonts w:ascii="Garamond" w:hAnsi="Garamond"/>
@@ -15739,6 +16025,7 @@
               <w:t xml:space="preserve"> </w:t>
             </w:r>
             <w:proofErr w:type="spellStart"/>
+            <w:proofErr w:type="gramStart"/>
             <w:r>
               <w:rPr>
                 <w:rFonts w:ascii="Garamond" w:hAnsi="Garamond"/>
@@ -15750,10 +16037,16 @@
               <w:rPr>
                 <w:rFonts w:ascii="Garamond" w:hAnsi="Garamond"/>
               </w:rPr>
-              <w:t xml:space="preserve">::public </w:t>
-            </w:r>
-            <w:proofErr w:type="spellStart"/>
-            <w:proofErr w:type="gramStart"/>
+              <w:t>::</w:t>
+            </w:r>
+            <w:proofErr w:type="gramEnd"/>
+            <w:r>
+              <w:rPr>
+                <w:rFonts w:ascii="Garamond" w:hAnsi="Garamond"/>
+              </w:rPr>
+              <w:t xml:space="preserve">public </w:t>
+            </w:r>
+            <w:proofErr w:type="spellStart"/>
             <w:r>
               <w:rPr>
                 <w:rFonts w:ascii="Garamond" w:hAnsi="Garamond"/>
@@ -15765,14 +16058,7 @@
               <w:rPr>
                 <w:rFonts w:ascii="Garamond" w:hAnsi="Garamond"/>
               </w:rPr>
-              <w:t>(</w:t>
-            </w:r>
-            <w:proofErr w:type="gramEnd"/>
-            <w:r>
-              <w:rPr>
-                <w:rFonts w:ascii="Garamond" w:hAnsi="Garamond"/>
-              </w:rPr>
-              <w:t xml:space="preserve">Prodotto </w:t>
+              <w:t xml:space="preserve">(Prodotto </w:t>
             </w:r>
             <w:proofErr w:type="spellStart"/>
             <w:r>
@@ -15801,7 +16087,6 @@
                 <w:rFonts w:ascii="Garamond" w:hAnsi="Garamond"/>
                 <w:b/>
               </w:rPr>
-              <w:lastRenderedPageBreak/>
               <w:t>pre</w:t>
             </w:r>
             <w:proofErr w:type="spellEnd"/>
@@ -15982,6 +16267,7 @@
                 <w:rFonts w:ascii="Garamond" w:hAnsi="Garamond"/>
               </w:rPr>
             </w:pPr>
+            <w:proofErr w:type="spellStart"/>
             <w:r>
               <w:rPr>
                 <w:rFonts w:ascii="Garamond" w:hAnsi="Garamond"/>
@@ -15989,6 +16275,7 @@
               </w:rPr>
               <w:t>context</w:t>
             </w:r>
+            <w:proofErr w:type="spellEnd"/>
             <w:r>
               <w:rPr>
                 <w:rFonts w:ascii="Garamond" w:hAnsi="Garamond"/>
@@ -15996,6 +16283,7 @@
               <w:t xml:space="preserve"> </w:t>
             </w:r>
             <w:proofErr w:type="spellStart"/>
+            <w:proofErr w:type="gramStart"/>
             <w:r>
               <w:rPr>
                 <w:rFonts w:ascii="Garamond" w:hAnsi="Garamond"/>
@@ -16007,10 +16295,16 @@
               <w:rPr>
                 <w:rFonts w:ascii="Garamond" w:hAnsi="Garamond"/>
               </w:rPr>
-              <w:t xml:space="preserve">::public </w:t>
-            </w:r>
-            <w:proofErr w:type="spellStart"/>
-            <w:proofErr w:type="gramStart"/>
+              <w:t>::</w:t>
+            </w:r>
+            <w:proofErr w:type="gramEnd"/>
+            <w:r>
+              <w:rPr>
+                <w:rFonts w:ascii="Garamond" w:hAnsi="Garamond"/>
+              </w:rPr>
+              <w:t xml:space="preserve">public </w:t>
+            </w:r>
+            <w:proofErr w:type="spellStart"/>
             <w:r>
               <w:rPr>
                 <w:rFonts w:ascii="Garamond" w:hAnsi="Garamond"/>
@@ -16022,14 +16316,7 @@
               <w:rPr>
                 <w:rFonts w:ascii="Garamond" w:hAnsi="Garamond"/>
               </w:rPr>
-              <w:t>(</w:t>
-            </w:r>
-            <w:proofErr w:type="gramEnd"/>
-            <w:r>
-              <w:rPr>
-                <w:rFonts w:ascii="Garamond" w:hAnsi="Garamond"/>
-              </w:rPr>
-              <w:t xml:space="preserve">Prodotto </w:t>
+              <w:t xml:space="preserve">(Prodotto </w:t>
             </w:r>
             <w:proofErr w:type="spellStart"/>
             <w:r>
@@ -16097,7 +16384,6 @@
                 <w:b/>
                 <w:sz w:val="28"/>
               </w:rPr>
-              <w:lastRenderedPageBreak/>
               <w:t>Post-condizione</w:t>
             </w:r>
           </w:p>
@@ -16112,6 +16398,7 @@
                 <w:rFonts w:ascii="Garamond" w:hAnsi="Garamond"/>
               </w:rPr>
             </w:pPr>
+            <w:proofErr w:type="spellStart"/>
             <w:r>
               <w:rPr>
                 <w:rFonts w:ascii="Garamond" w:hAnsi="Garamond"/>
@@ -16119,6 +16406,7 @@
               </w:rPr>
               <w:t>context</w:t>
             </w:r>
+            <w:proofErr w:type="spellEnd"/>
             <w:r>
               <w:rPr>
                 <w:rFonts w:ascii="Garamond" w:hAnsi="Garamond"/>
@@ -16126,6 +16414,7 @@
               <w:t xml:space="preserve"> </w:t>
             </w:r>
             <w:proofErr w:type="spellStart"/>
+            <w:proofErr w:type="gramStart"/>
             <w:r>
               <w:rPr>
                 <w:rFonts w:ascii="Garamond" w:hAnsi="Garamond"/>
@@ -16137,10 +16426,16 @@
               <w:rPr>
                 <w:rFonts w:ascii="Garamond" w:hAnsi="Garamond"/>
               </w:rPr>
-              <w:t xml:space="preserve">::public </w:t>
-            </w:r>
-            <w:proofErr w:type="spellStart"/>
-            <w:proofErr w:type="gramStart"/>
+              <w:t>::</w:t>
+            </w:r>
+            <w:proofErr w:type="gramEnd"/>
+            <w:r>
+              <w:rPr>
+                <w:rFonts w:ascii="Garamond" w:hAnsi="Garamond"/>
+              </w:rPr>
+              <w:t xml:space="preserve">public </w:t>
+            </w:r>
+            <w:proofErr w:type="spellStart"/>
             <w:r>
               <w:rPr>
                 <w:rFonts w:ascii="Garamond" w:hAnsi="Garamond"/>
@@ -16152,14 +16447,7 @@
               <w:rPr>
                 <w:rFonts w:ascii="Garamond" w:hAnsi="Garamond"/>
               </w:rPr>
-              <w:t>(</w:t>
-            </w:r>
-            <w:proofErr w:type="gramEnd"/>
-            <w:r>
-              <w:rPr>
-                <w:rFonts w:ascii="Garamond" w:hAnsi="Garamond"/>
-              </w:rPr>
-              <w:t xml:space="preserve">Prodotto </w:t>
+              <w:t xml:space="preserve">(Prodotto </w:t>
             </w:r>
             <w:proofErr w:type="spellStart"/>
             <w:r>
@@ -16232,6 +16520,7 @@
                 <w:rFonts w:ascii="Garamond" w:hAnsi="Garamond"/>
               </w:rPr>
             </w:pPr>
+            <w:proofErr w:type="spellStart"/>
             <w:r>
               <w:rPr>
                 <w:rFonts w:ascii="Garamond" w:hAnsi="Garamond"/>
@@ -16239,6 +16528,7 @@
               </w:rPr>
               <w:t>context</w:t>
             </w:r>
+            <w:proofErr w:type="spellEnd"/>
             <w:r>
               <w:rPr>
                 <w:rFonts w:ascii="Garamond" w:hAnsi="Garamond"/>
@@ -16246,6 +16536,7 @@
               <w:t xml:space="preserve"> </w:t>
             </w:r>
             <w:proofErr w:type="spellStart"/>
+            <w:proofErr w:type="gramStart"/>
             <w:r>
               <w:rPr>
                 <w:rFonts w:ascii="Garamond" w:hAnsi="Garamond"/>
@@ -16257,10 +16548,16 @@
               <w:rPr>
                 <w:rFonts w:ascii="Garamond" w:hAnsi="Garamond"/>
               </w:rPr>
-              <w:t xml:space="preserve">::public </w:t>
-            </w:r>
-            <w:proofErr w:type="spellStart"/>
-            <w:proofErr w:type="gramStart"/>
+              <w:t>::</w:t>
+            </w:r>
+            <w:proofErr w:type="gramEnd"/>
+            <w:r>
+              <w:rPr>
+                <w:rFonts w:ascii="Garamond" w:hAnsi="Garamond"/>
+              </w:rPr>
+              <w:t xml:space="preserve">public </w:t>
+            </w:r>
+            <w:proofErr w:type="spellStart"/>
             <w:r>
               <w:rPr>
                 <w:rFonts w:ascii="Garamond" w:hAnsi="Garamond"/>
@@ -16272,14 +16569,7 @@
               <w:rPr>
                 <w:rFonts w:ascii="Garamond" w:hAnsi="Garamond"/>
               </w:rPr>
-              <w:t>(</w:t>
-            </w:r>
-            <w:proofErr w:type="gramEnd"/>
-            <w:r>
-              <w:rPr>
-                <w:rFonts w:ascii="Garamond" w:hAnsi="Garamond"/>
-              </w:rPr>
-              <w:t xml:space="preserve">Prodotto </w:t>
+              <w:t xml:space="preserve">(Prodotto </w:t>
             </w:r>
             <w:proofErr w:type="spellStart"/>
             <w:r>
@@ -16483,6 +16773,7 @@
                 <w:rFonts w:ascii="Garamond" w:hAnsi="Garamond"/>
               </w:rPr>
             </w:pPr>
+            <w:proofErr w:type="spellStart"/>
             <w:r>
               <w:rPr>
                 <w:rFonts w:ascii="Garamond" w:hAnsi="Garamond"/>
@@ -16490,6 +16781,7 @@
               </w:rPr>
               <w:t>context</w:t>
             </w:r>
+            <w:proofErr w:type="spellEnd"/>
             <w:r>
               <w:rPr>
                 <w:rFonts w:ascii="Garamond" w:hAnsi="Garamond"/>
@@ -16497,6 +16789,7 @@
               <w:t xml:space="preserve"> </w:t>
             </w:r>
             <w:proofErr w:type="spellStart"/>
+            <w:proofErr w:type="gramStart"/>
             <w:r>
               <w:rPr>
                 <w:rFonts w:ascii="Garamond" w:hAnsi="Garamond"/>
@@ -16508,10 +16801,16 @@
               <w:rPr>
                 <w:rFonts w:ascii="Garamond" w:hAnsi="Garamond"/>
               </w:rPr>
-              <w:t xml:space="preserve">::public </w:t>
-            </w:r>
-            <w:proofErr w:type="spellStart"/>
-            <w:proofErr w:type="gramStart"/>
+              <w:t>::</w:t>
+            </w:r>
+            <w:proofErr w:type="gramEnd"/>
+            <w:r>
+              <w:rPr>
+                <w:rFonts w:ascii="Garamond" w:hAnsi="Garamond"/>
+              </w:rPr>
+              <w:t xml:space="preserve">public </w:t>
+            </w:r>
+            <w:proofErr w:type="spellStart"/>
             <w:r>
               <w:rPr>
                 <w:rFonts w:ascii="Garamond" w:hAnsi="Garamond"/>
@@ -16523,14 +16822,7 @@
               <w:rPr>
                 <w:rFonts w:ascii="Garamond" w:hAnsi="Garamond"/>
               </w:rPr>
-              <w:t>(</w:t>
-            </w:r>
-            <w:proofErr w:type="gramEnd"/>
-            <w:r>
-              <w:rPr>
-                <w:rFonts w:ascii="Garamond" w:hAnsi="Garamond"/>
-              </w:rPr>
-              <w:t xml:space="preserve">Prodotto </w:t>
+              <w:t xml:space="preserve">(Prodotto </w:t>
             </w:r>
             <w:proofErr w:type="spellStart"/>
             <w:r>
@@ -16619,6 +16911,7 @@
                 <w:rFonts w:ascii="Garamond" w:hAnsi="Garamond"/>
               </w:rPr>
             </w:pPr>
+            <w:proofErr w:type="spellStart"/>
             <w:r>
               <w:rPr>
                 <w:rFonts w:ascii="Garamond" w:hAnsi="Garamond"/>
@@ -16626,6 +16919,7 @@
               </w:rPr>
               <w:t>context</w:t>
             </w:r>
+            <w:proofErr w:type="spellEnd"/>
             <w:r>
               <w:rPr>
                 <w:rFonts w:ascii="Garamond" w:hAnsi="Garamond"/>
@@ -16633,6 +16927,7 @@
               <w:t xml:space="preserve"> </w:t>
             </w:r>
             <w:proofErr w:type="spellStart"/>
+            <w:proofErr w:type="gramStart"/>
             <w:r>
               <w:rPr>
                 <w:rFonts w:ascii="Garamond" w:hAnsi="Garamond"/>
@@ -16644,10 +16939,16 @@
               <w:rPr>
                 <w:rFonts w:ascii="Garamond" w:hAnsi="Garamond"/>
               </w:rPr>
-              <w:t xml:space="preserve">::public </w:t>
-            </w:r>
-            <w:proofErr w:type="spellStart"/>
-            <w:proofErr w:type="gramStart"/>
+              <w:t>::</w:t>
+            </w:r>
+            <w:proofErr w:type="gramEnd"/>
+            <w:r>
+              <w:rPr>
+                <w:rFonts w:ascii="Garamond" w:hAnsi="Garamond"/>
+              </w:rPr>
+              <w:t xml:space="preserve">public </w:t>
+            </w:r>
+            <w:proofErr w:type="spellStart"/>
             <w:r>
               <w:rPr>
                 <w:rFonts w:ascii="Garamond" w:hAnsi="Garamond"/>
@@ -16659,14 +16960,7 @@
               <w:rPr>
                 <w:rFonts w:ascii="Garamond" w:hAnsi="Garamond"/>
               </w:rPr>
-              <w:t>(</w:t>
-            </w:r>
-            <w:proofErr w:type="gramEnd"/>
-            <w:r>
-              <w:rPr>
-                <w:rFonts w:ascii="Garamond" w:hAnsi="Garamond"/>
-              </w:rPr>
-              <w:t xml:space="preserve">Prodotto </w:t>
+              <w:t xml:space="preserve">(Prodotto </w:t>
             </w:r>
             <w:proofErr w:type="spellStart"/>
             <w:r>
@@ -16770,6 +17064,7 @@
                 <w:rFonts w:ascii="Garamond" w:hAnsi="Garamond"/>
               </w:rPr>
             </w:pPr>
+            <w:proofErr w:type="spellStart"/>
             <w:r>
               <w:rPr>
                 <w:rFonts w:ascii="Garamond" w:hAnsi="Garamond"/>
@@ -16777,6 +17072,7 @@
               </w:rPr>
               <w:t>context</w:t>
             </w:r>
+            <w:proofErr w:type="spellEnd"/>
             <w:r>
               <w:rPr>
                 <w:rFonts w:ascii="Garamond" w:hAnsi="Garamond"/>
@@ -16784,6 +17080,7 @@
               <w:t xml:space="preserve"> </w:t>
             </w:r>
             <w:proofErr w:type="spellStart"/>
+            <w:proofErr w:type="gramStart"/>
             <w:r>
               <w:rPr>
                 <w:rFonts w:ascii="Garamond" w:hAnsi="Garamond"/>
@@ -16795,10 +17092,16 @@
               <w:rPr>
                 <w:rFonts w:ascii="Garamond" w:hAnsi="Garamond"/>
               </w:rPr>
-              <w:t xml:space="preserve">::public </w:t>
-            </w:r>
-            <w:proofErr w:type="spellStart"/>
-            <w:proofErr w:type="gramStart"/>
+              <w:t>::</w:t>
+            </w:r>
+            <w:proofErr w:type="gramEnd"/>
+            <w:r>
+              <w:rPr>
+                <w:rFonts w:ascii="Garamond" w:hAnsi="Garamond"/>
+              </w:rPr>
+              <w:t xml:space="preserve">public </w:t>
+            </w:r>
+            <w:proofErr w:type="spellStart"/>
             <w:r>
               <w:rPr>
                 <w:rFonts w:ascii="Garamond" w:hAnsi="Garamond"/>
@@ -16810,14 +17113,7 @@
               <w:rPr>
                 <w:rFonts w:ascii="Garamond" w:hAnsi="Garamond"/>
               </w:rPr>
-              <w:t>(</w:t>
-            </w:r>
-            <w:proofErr w:type="gramEnd"/>
-            <w:r>
-              <w:rPr>
-                <w:rFonts w:ascii="Garamond" w:hAnsi="Garamond"/>
-              </w:rPr>
-              <w:t xml:space="preserve">Prodotto </w:t>
+              <w:t xml:space="preserve">(Prodotto </w:t>
             </w:r>
             <w:proofErr w:type="spellStart"/>
             <w:r>
@@ -16904,6 +17200,7 @@
                 <w:rFonts w:ascii="Garamond" w:hAnsi="Garamond"/>
               </w:rPr>
             </w:pPr>
+            <w:proofErr w:type="spellStart"/>
             <w:r>
               <w:rPr>
                 <w:rFonts w:ascii="Garamond" w:hAnsi="Garamond"/>
@@ -16911,6 +17208,7 @@
               </w:rPr>
               <w:t>context</w:t>
             </w:r>
+            <w:proofErr w:type="spellEnd"/>
             <w:r>
               <w:rPr>
                 <w:rFonts w:ascii="Garamond" w:hAnsi="Garamond"/>
@@ -16918,6 +17216,7 @@
               <w:t xml:space="preserve"> </w:t>
             </w:r>
             <w:proofErr w:type="spellStart"/>
+            <w:proofErr w:type="gramStart"/>
             <w:r>
               <w:rPr>
                 <w:rFonts w:ascii="Garamond" w:hAnsi="Garamond"/>
@@ -16929,10 +17228,16 @@
               <w:rPr>
                 <w:rFonts w:ascii="Garamond" w:hAnsi="Garamond"/>
               </w:rPr>
-              <w:t xml:space="preserve">::public </w:t>
-            </w:r>
-            <w:proofErr w:type="spellStart"/>
-            <w:proofErr w:type="gramStart"/>
+              <w:t>::</w:t>
+            </w:r>
+            <w:proofErr w:type="gramEnd"/>
+            <w:r>
+              <w:rPr>
+                <w:rFonts w:ascii="Garamond" w:hAnsi="Garamond"/>
+              </w:rPr>
+              <w:t xml:space="preserve">public </w:t>
+            </w:r>
+            <w:proofErr w:type="spellStart"/>
             <w:r>
               <w:rPr>
                 <w:rFonts w:ascii="Garamond" w:hAnsi="Garamond"/>
@@ -16944,14 +17249,7 @@
               <w:rPr>
                 <w:rFonts w:ascii="Garamond" w:hAnsi="Garamond"/>
               </w:rPr>
-              <w:t>(</w:t>
-            </w:r>
-            <w:proofErr w:type="gramEnd"/>
-            <w:r>
-              <w:rPr>
-                <w:rFonts w:ascii="Garamond" w:hAnsi="Garamond"/>
-              </w:rPr>
-              <w:t xml:space="preserve">Prodotto </w:t>
+              <w:t xml:space="preserve">(Prodotto </w:t>
             </w:r>
             <w:proofErr w:type="spellStart"/>
             <w:r>
@@ -17176,7 +17474,6 @@
           <w:sz w:val="28"/>
           <w:szCs w:val="28"/>
         </w:rPr>
-        <w:lastRenderedPageBreak/>
         <w:t>3.1</w:t>
       </w:r>
       <w:r>
@@ -23553,8 +23850,6 @@
         </w:rPr>
         <w:t>”.</w:t>
       </w:r>
-      <w:bookmarkStart w:id="0" w:name="_GoBack"/>
-      <w:bookmarkEnd w:id="0"/>
     </w:p>
     <w:p>
       <w:pPr>
@@ -25676,7 +25971,7 @@
 </file>
 
 <file path=customXml/itemProps1.xml><?xml version="1.0" encoding="utf-8"?>
-<ds:datastoreItem xmlns:ds="http://schemas.openxmlformats.org/officeDocument/2006/customXml" ds:itemID="{95A6BC54-EACA-4E8A-92DC-C5EE8387C6EA}">
+<ds:datastoreItem xmlns:ds="http://schemas.openxmlformats.org/officeDocument/2006/customXml" ds:itemID="{626AB646-DD1D-433D-BDC2-74DC0166B916}">
   <ds:schemaRefs>
     <ds:schemaRef ds:uri="http://schemas.openxmlformats.org/officeDocument/2006/bibliography"/>
   </ds:schemaRefs>

</xml_diff>